<commit_message>
Chad's section added, values changed and paragraphs re-arranged
</commit_message>
<xml_diff>
--- a/Statistical Inference (REAL DEAL- FULL TUTORIAL).docx
+++ b/Statistical Inference (REAL DEAL- FULL TUTORIAL).docx
@@ -31,7 +31,7 @@
         <w:spacing w:line="360" w:lineRule="auto"/>
         <w:jc w:val="both"/>
         <w:rPr>
-          <w:rFonts w:ascii="David" w:hAnsi="David" w:cs="David" w:hint="cs"/>
+          <w:rFonts w:ascii="David" w:hAnsi="David" w:cs="David"/>
           <w:sz w:val="22"/>
           <w:szCs w:val="22"/>
           <w:lang w:val="en-US"/>
@@ -93,7 +93,7 @@
         <w:spacing w:line="360" w:lineRule="auto"/>
         <w:jc w:val="both"/>
         <w:rPr>
-          <w:rFonts w:ascii="David" w:hAnsi="David" w:cs="David" w:hint="cs"/>
+          <w:rFonts w:ascii="David" w:hAnsi="David" w:cs="David"/>
           <w:sz w:val="22"/>
           <w:szCs w:val="22"/>
           <w:lang w:val="en-US"/>
@@ -119,7 +119,7 @@
         <w:spacing w:line="360" w:lineRule="auto"/>
         <w:jc w:val="both"/>
         <w:rPr>
-          <w:rFonts w:ascii="David" w:hAnsi="David" w:cs="David" w:hint="cs"/>
+          <w:rFonts w:ascii="David" w:hAnsi="David" w:cs="David"/>
           <w:sz w:val="22"/>
           <w:szCs w:val="22"/>
           <w:lang w:val="en-US"/>
@@ -145,7 +145,7 @@
         <w:spacing w:line="360" w:lineRule="auto"/>
         <w:jc w:val="both"/>
         <w:rPr>
-          <w:rFonts w:ascii="David" w:hAnsi="David" w:cs="David" w:hint="cs"/>
+          <w:rFonts w:ascii="David" w:hAnsi="David" w:cs="David"/>
           <w:sz w:val="22"/>
           <w:szCs w:val="22"/>
           <w:lang w:val="en-US"/>
@@ -499,15 +499,7 @@
           <w:sz w:val="22"/>
           <w:szCs w:val="22"/>
         </w:rPr>
-        <w:t xml:space="preserve">Univariate analysis: </w:t>
-      </w:r>
-      <w:r>
-        <w:rPr>
-          <w:rFonts w:ascii="David" w:hAnsi="David" w:cs="David"/>
-          <w:sz w:val="22"/>
-          <w:szCs w:val="22"/>
-        </w:rPr>
-        <w:t xml:space="preserve">calculating the density of </w:t>
+        <w:t xml:space="preserve">Univariate analysis: calculating the density of </w:t>
       </w:r>
       <w:r>
         <w:rPr>
@@ -523,15 +515,7 @@
           <w:sz w:val="22"/>
           <w:szCs w:val="22"/>
         </w:rPr>
-        <w:t xml:space="preserve"> </w:t>
-      </w:r>
-      <w:r>
-        <w:rPr>
-          <w:rFonts w:ascii="David" w:hAnsi="David" w:cs="David"/>
-          <w:sz w:val="22"/>
-          <w:szCs w:val="22"/>
-        </w:rPr>
-        <w:t>network against a hypothesis.</w:t>
+        <w:t xml:space="preserve"> network against a hypothesis.</w:t>
       </w:r>
     </w:p>
     <w:p>
@@ -971,8 +955,19 @@
           <w:sz w:val="22"/>
           <w:szCs w:val="22"/>
         </w:rPr>
-        <w:t xml:space="preserve"> and Knoki</w:t>
-      </w:r>
+        <w:t xml:space="preserve"> and </w:t>
+      </w:r>
+      <w:proofErr w:type="spellStart"/>
+      <w:r>
+        <w:rPr>
+          <w:rFonts w:ascii="David" w:hAnsi="David" w:cs="David"/>
+          <w:color w:val="000000" w:themeColor="text1"/>
+          <w:sz w:val="22"/>
+          <w:szCs w:val="22"/>
+        </w:rPr>
+        <w:t>Knoki</w:t>
+      </w:r>
+      <w:proofErr w:type="spellEnd"/>
       <w:r>
         <w:rPr>
           <w:rFonts w:ascii="David" w:hAnsi="David" w:cs="David"/>
@@ -1227,7 +1222,7 @@
         <w:spacing w:line="360" w:lineRule="auto"/>
         <w:jc w:val="both"/>
         <w:rPr>
-          <w:rFonts w:ascii="David" w:eastAsia="Times New Roman" w:hAnsi="David" w:cs="David" w:hint="cs"/>
+          <w:rFonts w:ascii="David" w:eastAsia="Times New Roman" w:hAnsi="David" w:cs="David"/>
           <w:sz w:val="22"/>
           <w:szCs w:val="22"/>
           <w:lang w:eastAsia="en-GB"/>
@@ -2036,6 +2031,7 @@
           <w:rFonts w:ascii="David" w:hAnsi="David" w:cs="David"/>
           <w:i/>
           <w:iCs/>
+          <w:noProof/>
           <w:color w:val="FF0000"/>
           <w:sz w:val="22"/>
           <w:szCs w:val="22"/>
@@ -4508,15 +4504,7 @@
           <w:sz w:val="22"/>
           <w:szCs w:val="22"/>
         </w:rPr>
-        <w:t xml:space="preserve">. Use the following code to observe how </w:t>
-      </w:r>
-      <w:r>
-        <w:rPr>
-          <w:rFonts w:ascii="David" w:hAnsi="David" w:cs="David"/>
-          <w:sz w:val="22"/>
-          <w:szCs w:val="22"/>
-        </w:rPr>
-        <w:t>often a difference this large (</w:t>
+        <w:t>. Use the following code to observe how often a difference this large (</w:t>
       </w:r>
       <w:r>
         <w:rPr>
@@ -4532,31 +4520,7 @@
           <w:sz w:val="22"/>
           <w:szCs w:val="22"/>
         </w:rPr>
-        <w:t>)</w:t>
-      </w:r>
-      <w:r>
-        <w:rPr>
-          <w:rFonts w:ascii="David" w:hAnsi="David" w:cs="David"/>
-          <w:sz w:val="22"/>
-          <w:szCs w:val="22"/>
-        </w:rPr>
-        <w:t xml:space="preserve"> </w:t>
-      </w:r>
-      <w:r>
-        <w:rPr>
-          <w:rFonts w:ascii="David" w:hAnsi="David" w:cs="David"/>
-          <w:sz w:val="22"/>
-          <w:szCs w:val="22"/>
-        </w:rPr>
-        <w:t>happens by random sample variation</w:t>
-      </w:r>
-      <w:r>
-        <w:rPr>
-          <w:rFonts w:ascii="David" w:hAnsi="David" w:cs="David"/>
-          <w:sz w:val="22"/>
-          <w:szCs w:val="22"/>
-        </w:rPr>
-        <w:t>:</w:t>
+        <w:t>) happens by random sample variation:</w:t>
       </w:r>
     </w:p>
     <w:p>
@@ -4920,23 +4884,7 @@
           <w:sz w:val="22"/>
           <w:szCs w:val="22"/>
         </w:rPr>
-        <w:t>come to a conclusion about whether the relations of the two networks correlate or not. We will do this by answering the previously stated question: “</w:t>
-      </w:r>
-      <w:r>
-        <w:rPr>
-          <w:rFonts w:ascii="David" w:hAnsi="David" w:cs="David"/>
-          <w:sz w:val="22"/>
-          <w:szCs w:val="22"/>
-        </w:rPr>
-        <w:t>If we know that the relation of one type exists between two actors, how much does this increase (or decrease) the likelihood that the relation of another type exists between them?</w:t>
-      </w:r>
-      <w:r>
-        <w:rPr>
-          <w:rFonts w:ascii="David" w:hAnsi="David" w:cs="David"/>
-          <w:sz w:val="22"/>
-          <w:szCs w:val="22"/>
-        </w:rPr>
-        <w:t>”. In other words, if two actors have a strong tie of one type, are they also likely to have a strong tie of another? Let’s start by relating this question to our networks:</w:t>
+        <w:t>come to a conclusion about whether the relations of the two networks correlate or not. We will do this by answering the previously stated question: “If we know that the relation of one type exists between two actors, how much does this increase (or decrease) the likelihood that the relation of another type exists between them?”. In other words, if two actors have a strong tie of one type, are they also likely to have a strong tie of another? Let’s start by relating this question to our networks:</w:t>
       </w:r>
     </w:p>
     <w:p>
@@ -5788,15 +5736,7 @@
           <w:sz w:val="22"/>
           <w:szCs w:val="22"/>
         </w:rPr>
-        <w:t xml:space="preserve"> </w:t>
-      </w:r>
-      <w:r>
-        <w:rPr>
-          <w:rFonts w:ascii="David" w:hAnsi="David" w:cs="David"/>
-          <w:sz w:val="22"/>
-          <w:szCs w:val="22"/>
-        </w:rPr>
-        <w:t xml:space="preserve">Regression is </w:t>
+        <w:t xml:space="preserve"> Regression is </w:t>
       </w:r>
       <w:r>
         <w:rPr>
@@ -6244,28 +6184,42 @@
           <w:sz w:val="22"/>
           <w:szCs w:val="22"/>
         </w:rPr>
-        <w:t xml:space="preserve"> are the INDEPENDENT variables. The output should look something like this: </w:t>
-      </w:r>
-    </w:p>
-    <w:p>
-      <w:pPr>
-        <w:pStyle w:val="NormalWeb"/>
-        <w:spacing w:line="360" w:lineRule="auto"/>
-        <w:jc w:val="both"/>
-        <w:rPr>
-          <w:rFonts w:ascii="David" w:hAnsi="David" w:cs="David"/>
-          <w:i/>
-          <w:iCs/>
-          <w:color w:val="FF0000"/>
-          <w:sz w:val="22"/>
-          <w:szCs w:val="22"/>
-        </w:rPr>
-      </w:pPr>
-      <w:r>
-        <w:rPr>
-          <w:rFonts w:ascii="David" w:hAnsi="David" w:cs="David"/>
-          <w:i/>
-          <w:iCs/>
+        <w:t xml:space="preserve"> are the INDEPENDENT variables. The </w:t>
+      </w:r>
+      <w:bookmarkStart w:id="0" w:name="_GoBack"/>
+      <w:bookmarkEnd w:id="0"/>
+      <w:r>
+        <w:rPr>
+          <w:rFonts w:ascii="David" w:hAnsi="David" w:cs="David"/>
+          <w:i/>
+          <w:iCs/>
+          <w:color w:val="FF0000"/>
+          <w:sz w:val="22"/>
+          <w:szCs w:val="22"/>
+        </w:rPr>
+        <w:t xml:space="preserve">output should look something like this: </w:t>
+      </w:r>
+    </w:p>
+    <w:p>
+      <w:pPr>
+        <w:pStyle w:val="NormalWeb"/>
+        <w:spacing w:line="360" w:lineRule="auto"/>
+        <w:jc w:val="both"/>
+        <w:rPr>
+          <w:rFonts w:ascii="David" w:hAnsi="David" w:cs="David"/>
+          <w:i/>
+          <w:iCs/>
+          <w:color w:val="FF0000"/>
+          <w:sz w:val="22"/>
+          <w:szCs w:val="22"/>
+        </w:rPr>
+      </w:pPr>
+      <w:r>
+        <w:rPr>
+          <w:rFonts w:ascii="David" w:hAnsi="David" w:cs="David"/>
+          <w:i/>
+          <w:iCs/>
+          <w:noProof/>
           <w:color w:val="FF0000"/>
           <w:sz w:val="22"/>
           <w:szCs w:val="22"/>
@@ -6732,39 +6686,7 @@
           <w:sz w:val="22"/>
           <w:szCs w:val="22"/>
         </w:rPr>
-        <w:t>O</w:t>
-      </w:r>
-      <w:r>
-        <w:rPr>
-          <w:rFonts w:ascii="David" w:hAnsi="David" w:cs="David"/>
-          <w:sz w:val="22"/>
-          <w:szCs w:val="22"/>
-        </w:rPr>
-        <w:t xml:space="preserve">bservations in network data are </w:t>
-      </w:r>
-      <w:r>
-        <w:rPr>
-          <w:rFonts w:ascii="David" w:hAnsi="David" w:cs="David"/>
-          <w:sz w:val="22"/>
-          <w:szCs w:val="22"/>
-        </w:rPr>
-        <w:t>NOT</w:t>
-      </w:r>
-      <w:r>
-        <w:rPr>
-          <w:rFonts w:ascii="David" w:hAnsi="David" w:cs="David"/>
-          <w:sz w:val="22"/>
-          <w:szCs w:val="22"/>
-        </w:rPr>
-        <w:t xml:space="preserve"> independent samplings from populations</w:t>
-      </w:r>
-      <w:r>
-        <w:rPr>
-          <w:rFonts w:ascii="David" w:hAnsi="David" w:cs="David"/>
-          <w:sz w:val="22"/>
-          <w:szCs w:val="22"/>
-        </w:rPr>
-        <w:t xml:space="preserve">. </w:t>
+        <w:t xml:space="preserve">Observations in network data are NOT independent samplings from populations. </w:t>
       </w:r>
     </w:p>
     <w:p>
@@ -6916,57 +6838,7 @@
           <w:sz w:val="22"/>
           <w:szCs w:val="22"/>
         </w:rPr>
-        <w:t>Does mean</w:t>
-      </w:r>
-      <w:r>
-        <w:rPr>
-          <w:rFonts w:ascii="David" w:hAnsi="David" w:cs="David"/>
-          <w:i/>
-          <w:iCs/>
-          <w:sz w:val="22"/>
-          <w:szCs w:val="22"/>
-        </w:rPr>
-        <w:t>/density</w:t>
-      </w:r>
-      <w:r>
-        <w:rPr>
-          <w:rFonts w:ascii="David" w:hAnsi="David" w:cs="David"/>
-          <w:i/>
-          <w:iCs/>
-          <w:sz w:val="22"/>
-          <w:szCs w:val="22"/>
-        </w:rPr>
-        <w:t xml:space="preserve"> of one relation differ significantly from the mean</w:t>
-      </w:r>
-      <w:r>
-        <w:rPr>
-          <w:rFonts w:ascii="David" w:hAnsi="David" w:cs="David"/>
-          <w:i/>
-          <w:iCs/>
-          <w:sz w:val="22"/>
-          <w:szCs w:val="22"/>
-        </w:rPr>
-        <w:t>/density</w:t>
-      </w:r>
-      <w:r>
-        <w:rPr>
-          <w:rFonts w:ascii="David" w:hAnsi="David" w:cs="David"/>
-          <w:i/>
-          <w:iCs/>
-          <w:sz w:val="22"/>
-          <w:szCs w:val="22"/>
-        </w:rPr>
-        <w:t xml:space="preserve"> of another?</w:t>
-      </w:r>
-      <w:r>
-        <w:rPr>
-          <w:rFonts w:ascii="David" w:hAnsi="David" w:cs="David"/>
-          <w:i/>
-          <w:iCs/>
-          <w:sz w:val="22"/>
-          <w:szCs w:val="22"/>
-        </w:rPr>
-        <w:t>”</w:t>
+        <w:t>Does mean/density of one relation differ significantly from the mean/density of another?”</w:t>
       </w:r>
       <w:r>
         <w:rPr>
@@ -7019,17 +6891,7 @@
           <w:sz w:val="22"/>
           <w:szCs w:val="22"/>
         </w:rPr>
-        <w:t>“</w:t>
-      </w:r>
-      <w:r>
-        <w:rPr>
-          <w:rFonts w:ascii="David" w:hAnsi="David" w:cs="David"/>
-          <w:i/>
-          <w:iCs/>
-          <w:sz w:val="22"/>
-          <w:szCs w:val="22"/>
-        </w:rPr>
-        <w:t>If we know that the relation of one type exists between two actors, how much does this increase (or decrease) the likelihood that the relation of another type exists between them?</w:t>
+        <w:t>“If we know that the relation of one type exists between two actors, how much does this increase (or decrease) the likelihood that the relation of another type exists between them?</w:t>
       </w:r>
       <w:r>
         <w:rPr>
@@ -7101,8 +6963,6 @@
         </w:rPr>
         <w:t xml:space="preserve">Being able to predict one relation knowing the other. </w:t>
       </w:r>
-      <w:bookmarkStart w:id="0" w:name="_GoBack"/>
-      <w:bookmarkEnd w:id="0"/>
     </w:p>
     <w:p>
       <w:pPr>
@@ -8562,7 +8422,7 @@
     </w:rPrDefault>
     <w:pPrDefault/>
   </w:docDefaults>
-  <w:latentStyles w:defLockedState="0" w:defUIPriority="99" w:defSemiHidden="0" w:defUnhideWhenUsed="0" w:defQFormat="0" w:count="377">
+  <w:latentStyles w:defLockedState="0" w:defUIPriority="99" w:defSemiHidden="0" w:defUnhideWhenUsed="0" w:defQFormat="0" w:count="376">
     <w:lsdException w:name="Normal" w:uiPriority="0" w:qFormat="1"/>
     <w:lsdException w:name="heading 1" w:uiPriority="9" w:qFormat="1"/>
     <w:lsdException w:name="heading 2" w:semiHidden="1" w:uiPriority="9" w:unhideWhenUsed="1" w:qFormat="1"/>
@@ -8668,6 +8528,7 @@
     <w:lsdException w:name="HTML Sample" w:semiHidden="1" w:unhideWhenUsed="1"/>
     <w:lsdException w:name="HTML Typewriter" w:semiHidden="1" w:unhideWhenUsed="1"/>
     <w:lsdException w:name="HTML Variable" w:semiHidden="1" w:unhideWhenUsed="1"/>
+    <w:lsdException w:name="Normal Table" w:semiHidden="1" w:unhideWhenUsed="1"/>
     <w:lsdException w:name="annotation subject" w:semiHidden="1" w:unhideWhenUsed="1"/>
     <w:lsdException w:name="No List" w:semiHidden="1" w:unhideWhenUsed="1"/>
     <w:lsdException w:name="Outline List 1" w:semiHidden="1" w:unhideWhenUsed="1"/>
@@ -8714,8 +8575,10 @@
     <w:lsdException w:name="Table Subtle 2" w:semiHidden="1" w:unhideWhenUsed="1"/>
     <w:lsdException w:name="Table Web 1" w:semiHidden="1" w:unhideWhenUsed="1"/>
     <w:lsdException w:name="Table Web 2" w:semiHidden="1" w:unhideWhenUsed="1"/>
+    <w:lsdException w:name="Table Web 3" w:semiHidden="1" w:unhideWhenUsed="1"/>
     <w:lsdException w:name="Balloon Text" w:semiHidden="1" w:unhideWhenUsed="1"/>
     <w:lsdException w:name="Table Grid" w:uiPriority="39"/>
+    <w:lsdException w:name="Table Theme" w:semiHidden="1" w:unhideWhenUsed="1"/>
     <w:lsdException w:name="Placeholder Text" w:semiHidden="1"/>
     <w:lsdException w:name="No Spacing" w:uiPriority="1" w:qFormat="1"/>
     <w:lsdException w:name="Light Shading" w:uiPriority="60"/>
@@ -8936,7 +8799,6 @@
     <w:lsdException w:name="Hashtag" w:semiHidden="1" w:unhideWhenUsed="1"/>
     <w:lsdException w:name="Unresolved Mention" w:semiHidden="1" w:unhideWhenUsed="1"/>
     <w:lsdException w:name="Smart Link" w:semiHidden="1" w:unhideWhenUsed="1"/>
-    <w:lsdException w:name="Smart Link Error" w:semiHidden="1" w:unhideWhenUsed="1"/>
   </w:latentStyles>
   <w:style w:type="paragraph" w:default="1" w:styleId="Normal">
     <w:name w:val="Normal"/>

</xml_diff>